<commit_message>
Store securely MongoDB connect string in the environment
</commit_message>
<xml_diff>
--- a/server/files/BBS_Invoice_Template_PayPal.docx
+++ b/server/files/BBS_Invoice_Template_PayPal.docx
@@ -18,6 +18,7 @@
         </w:rPr>
         <w:t>[</w:t>
       </w:r>
+      <w:proofErr w:type="spellStart"/>
       <w:r>
         <w:rPr>
           <w:rFonts w:ascii="Arial" w:hAnsi="Arial" w:cs="Arial"/>
@@ -26,6 +27,7 @@
         </w:rPr>
         <w:t>BBS_User</w:t>
       </w:r>
+      <w:proofErr w:type="spellEnd"/>
       <w:r>
         <w:rPr>
           <w:rFonts w:ascii="Arial" w:hAnsi="Arial" w:cs="Arial"/>
@@ -51,6 +53,7 @@
         </w:rPr>
         <w:t>[</w:t>
       </w:r>
+      <w:proofErr w:type="spellStart"/>
       <w:r>
         <w:rPr>
           <w:rFonts w:ascii="Arial" w:hAnsi="Arial" w:cs="Arial"/>
@@ -59,6 +62,7 @@
         </w:rPr>
         <w:t>BBS_Contact</w:t>
       </w:r>
+      <w:proofErr w:type="spellEnd"/>
       <w:r>
         <w:rPr>
           <w:rFonts w:ascii="Arial" w:hAnsi="Arial" w:cs="Arial"/>
@@ -120,7 +124,7 @@
           <w:p>
             <w:pPr>
               <w:spacing w:before="120" w:after="120"/>
-              <w:jc w:val="right"/>
+              <w:jc w:val="center"/>
               <w:rPr>
                 <w:rFonts w:ascii="Arial" w:hAnsi="Arial" w:cs="Arial"/>
                 <w:b/>
@@ -145,6 +149,7 @@
               </w:rPr>
               <w:t>[</w:t>
             </w:r>
+            <w:proofErr w:type="spellStart"/>
             <w:r>
               <w:rPr>
                 <w:rFonts w:ascii="Arial" w:hAnsi="Arial" w:cs="Arial"/>
@@ -153,6 +158,7 @@
               </w:rPr>
               <w:t>BBS_BillNo</w:t>
             </w:r>
+            <w:proofErr w:type="spellEnd"/>
             <w:r>
               <w:rPr>
                 <w:rFonts w:ascii="Arial" w:hAnsi="Arial" w:cs="Arial"/>
@@ -218,6 +224,7 @@
               </w:rPr>
               <w:t>[</w:t>
             </w:r>
+            <w:proofErr w:type="spellStart"/>
             <w:r>
               <w:rPr>
                 <w:rFonts w:ascii="Arial" w:hAnsi="Arial" w:cs="Arial"/>
@@ -226,6 +233,7 @@
               </w:rPr>
               <w:t>BBS_BillDate</w:t>
             </w:r>
+            <w:proofErr w:type="spellEnd"/>
             <w:r>
               <w:rPr>
                 <w:rFonts w:ascii="Arial" w:hAnsi="Arial" w:cs="Arial"/>
@@ -466,6 +474,7 @@
               </w:rPr>
               <w:t>[</w:t>
             </w:r>
+            <w:proofErr w:type="spellStart"/>
             <w:r>
               <w:rPr>
                 <w:rFonts w:ascii="Arial" w:hAnsi="Arial" w:cs="Arial"/>
@@ -474,6 +483,7 @@
               </w:rPr>
               <w:t>BBS_DrinkTotal</w:t>
             </w:r>
+            <w:proofErr w:type="spellEnd"/>
             <w:r>
               <w:rPr>
                 <w:rFonts w:ascii="Arial" w:hAnsi="Arial" w:cs="Arial"/>
@@ -555,6 +565,7 @@
               </w:rPr>
               <w:t>[</w:t>
             </w:r>
+            <w:proofErr w:type="spellStart"/>
             <w:r>
               <w:rPr>
                 <w:rFonts w:ascii="Arial" w:hAnsi="Arial" w:cs="Arial"/>
@@ -563,6 +574,7 @@
               </w:rPr>
               <w:t>BBS_CharTotal</w:t>
             </w:r>
+            <w:proofErr w:type="spellEnd"/>
             <w:r>
               <w:rPr>
                 <w:rFonts w:ascii="Arial" w:hAnsi="Arial" w:cs="Arial"/>
@@ -655,6 +667,7 @@
               </w:rPr>
               <w:t>[</w:t>
             </w:r>
+            <w:proofErr w:type="spellStart"/>
             <w:r>
               <w:rPr>
                 <w:rFonts w:ascii="Arial" w:hAnsi="Arial" w:cs="Arial"/>
@@ -665,6 +678,7 @@
               </w:rPr>
               <w:t>BBS_SumTotal</w:t>
             </w:r>
+            <w:proofErr w:type="spellEnd"/>
             <w:r>
               <w:rPr>
                 <w:rFonts w:ascii="Arial" w:hAnsi="Arial" w:cs="Arial"/>
@@ -876,6 +890,7 @@
               <w:szCs w:val="20"/>
             </w:rPr>
           </w:pPr>
+          <w:proofErr w:type="spellStart"/>
           <w:r>
             <w:rPr>
               <w:rFonts w:ascii="Arial" w:hAnsi="Arial" w:cs="Arial"/>
@@ -884,6 +899,7 @@
             </w:rPr>
             <w:t>yyy</w:t>
           </w:r>
+          <w:proofErr w:type="spellEnd"/>
         </w:p>
         <w:p>
           <w:pPr>
@@ -895,6 +911,7 @@
               <w:szCs w:val="20"/>
             </w:rPr>
           </w:pPr>
+          <w:proofErr w:type="spellStart"/>
           <w:r>
             <w:rPr>
               <w:rFonts w:ascii="Arial" w:hAnsi="Arial" w:cs="Arial"/>
@@ -903,6 +920,7 @@
             </w:rPr>
             <w:t>zzz</w:t>
           </w:r>
+          <w:proofErr w:type="spellEnd"/>
           <w:r>
             <w:rPr>
               <w:rFonts w:ascii="Arial" w:hAnsi="Arial" w:cs="Arial"/>
@@ -1519,7 +1537,7 @@
             </wp:anchor>
           </w:drawing>
         </mc:Choice>
-        <mc:Fallback xmlns:mv="urn:schemas-microsoft-com:mac:vml" xmlns:mo="http://schemas.microsoft.com/office/mac/office/2008/main">
+        <mc:Fallback xmlns:mo="http://schemas.microsoft.com/office/mac/office/2008/main" xmlns:mv="urn:schemas-microsoft-com:mac:vml">
           <w:pict>
             <v:line w14:anchorId="0C09B30C" id="Gerade_x0020_Verbindung_x0020_5" o:spid="_x0000_s1026" style="position:absolute;z-index:251662336;visibility:visible;mso-wrap-style:square;mso-width-percent:0;mso-wrap-distance-left:9pt;mso-wrap-distance-top:0;mso-wrap-distance-right:9pt;mso-wrap-distance-bottom:0;mso-position-horizontal:absolute;mso-position-horizontal-relative:page;mso-position-vertical:absolute;mso-position-vertical-relative:page;mso-width-percent:0;mso-width-relative:margin" from="14.2pt,595.35pt" to="22.7pt,595.35pt" o:gfxdata="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" strokecolor="#a5a5a5 [2092]" strokeweight=".5pt">
               <v:stroke joinstyle="miter"/>
@@ -1594,7 +1612,7 @@
             </wp:anchor>
           </w:drawing>
         </mc:Choice>
-        <mc:Fallback xmlns:mv="urn:schemas-microsoft-com:mac:vml" xmlns:mo="http://schemas.microsoft.com/office/mac/office/2008/main">
+        <mc:Fallback xmlns:mo="http://schemas.microsoft.com/office/mac/office/2008/main" xmlns:mv="urn:schemas-microsoft-com:mac:vml">
           <w:pict>
             <v:line w14:anchorId="43EED32A" id="Gerade_x0020_Verbindung_x0020_4" o:spid="_x0000_s1026" style="position:absolute;z-index:251660288;visibility:visible;mso-wrap-style:square;mso-width-percent:0;mso-wrap-distance-left:9pt;mso-wrap-distance-top:0;mso-wrap-distance-right:9pt;mso-wrap-distance-bottom:0;mso-position-horizontal:absolute;mso-position-horizontal-relative:page;mso-position-vertical:absolute;mso-position-vertical-relative:page;mso-width-percent:0;mso-width-relative:margin" from="14.2pt,297.7pt" to="22.7pt,297.7pt" o:gfxdata="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" strokecolor="#a5a5a5 [2092]" strokeweight=".5pt">
               <v:stroke joinstyle="miter"/>

</xml_diff>